<commit_message>
Updated analysis and removed EM
Removed scatter plot at the end
</commit_message>
<xml_diff>
--- a/CaseStudy1_CarMPGv2.docx
+++ b/CaseStudy1_CarMPGv2.docx
@@ -11,8 +11,6 @@
           <w:szCs w:val="40"/>
         </w:rPr>
       </w:pPr>
-      <w:bookmarkStart w:id="0" w:name="_GoBack"/>
-      <w:bookmarkEnd w:id="0"/>
       <w:r>
         <w:rPr>
           <w:rFonts w:ascii="Times New Roman" w:hAnsi="Times New Roman"/>
@@ -241,7 +239,23 @@
           <w:sz w:val="24"/>
           <w:szCs w:val="24"/>
         </w:rPr>
-        <w:t xml:space="preserve">Vehicles mpg is drastically reduced in city drives where the driver has to  slower speed limits and multiple signal lights. The driver has to accelerate to gain momentum after every slow down or signal light. The </w:t>
+        <w:t xml:space="preserve">Vehicles mpg is drastically reduced in city drives where the driver has </w:t>
+      </w:r>
+      <w:r>
+        <w:rPr>
+          <w:rFonts w:ascii="Times New Roman" w:hAnsi="Times New Roman"/>
+          <w:sz w:val="24"/>
+          <w:szCs w:val="24"/>
+        </w:rPr>
+        <w:t>to slower</w:t>
+      </w:r>
+      <w:r>
+        <w:rPr>
+          <w:rFonts w:ascii="Times New Roman" w:hAnsi="Times New Roman"/>
+          <w:sz w:val="24"/>
+          <w:szCs w:val="24"/>
+        </w:rPr>
+        <w:t xml:space="preserve"> speed limits and multiple signal lights. The driver has to accelerate to gain momentum after every slow down or signal light. The </w:t>
       </w:r>
       <w:r>
         <w:rPr>
@@ -937,29 +951,21 @@
       <w:r>
         <w:t xml:space="preserve">Figure </w:t>
       </w:r>
-      <w:r>
-        <w:fldChar w:fldCharType="begin"/>
-      </w:r>
-      <w:r>
-        <w:instrText xml:space="preserve"> SEQ Figure \* ARABIC </w:instrText>
-      </w:r>
-      <w:r>
-        <w:fldChar w:fldCharType="separate"/>
-      </w:r>
-      <w:r>
-        <w:rPr>
-          <w:noProof/>
-        </w:rPr>
-        <w:t>1</w:t>
-      </w:r>
-      <w:r>
-        <w:rPr>
-          <w:noProof/>
-        </w:rPr>
-        <w:fldChar w:fldCharType="end"/>
-      </w:r>
-      <w:r>
-        <w:t xml:space="preserve"> : Scatter Plot</w:t>
+      <w:fldSimple w:instr=" SEQ Figure \* ARABIC ">
+        <w:r>
+          <w:rPr>
+            <w:noProof/>
+          </w:rPr>
+          <w:t>1</w:t>
+        </w:r>
+      </w:fldSimple>
+      <w:proofErr w:type="gramStart"/>
+      <w:r>
+        <w:t xml:space="preserve"> :</w:t>
+      </w:r>
+      <w:proofErr w:type="gramEnd"/>
+      <w:r>
+        <w:t xml:space="preserve"> Scatter Plot</w:t>
       </w:r>
     </w:p>
     <w:p/>
@@ -1155,29 +1161,39 @@
                 <w:sz w:val="24"/>
                 <w:szCs w:val="24"/>
               </w:rPr>
-              <w:t>Weight-hp</w:t>
-            </w:r>
-          </w:p>
-        </w:tc>
-        <w:tc>
-          <w:tcPr>
-            <w:tcW w:w="6385" w:type="dxa"/>
-            <w:shd w:val="clear" w:color="auto" w:fill="auto"/>
-          </w:tcPr>
-          <w:p>
-            <w:pPr>
+              <w:t>Weight-</w:t>
+            </w:r>
+            <w:proofErr w:type="spellStart"/>
+            <w:r>
               <w:rPr>
                 <w:rFonts w:ascii="Times New Roman" w:hAnsi="Times New Roman"/>
                 <w:sz w:val="24"/>
                 <w:szCs w:val="24"/>
               </w:rPr>
-            </w:pPr>
-            <w:r>
+              <w:t>hp</w:t>
+            </w:r>
+            <w:proofErr w:type="spellEnd"/>
+          </w:p>
+        </w:tc>
+        <w:tc>
+          <w:tcPr>
+            <w:tcW w:w="6385" w:type="dxa"/>
+            <w:shd w:val="clear" w:color="auto" w:fill="auto"/>
+          </w:tcPr>
+          <w:p>
+            <w:pPr>
               <w:rPr>
                 <w:rFonts w:ascii="Times New Roman" w:hAnsi="Times New Roman"/>
                 <w:sz w:val="24"/>
                 <w:szCs w:val="24"/>
               </w:rPr>
+            </w:pPr>
+            <w:r>
+              <w:rPr>
+                <w:rFonts w:ascii="Times New Roman" w:hAnsi="Times New Roman"/>
+                <w:sz w:val="24"/>
+                <w:szCs w:val="24"/>
+              </w:rPr>
               <w:t xml:space="preserve">The horse power increases as the weight of the vehicle increases </w:t>
             </w:r>
           </w:p>
@@ -1186,7 +1202,13 @@
     </w:tbl>
     <w:p>
       <w:r>
-        <w:t>Table 2 : Data correlation</w:t>
+        <w:t xml:space="preserve">Table </w:t>
+      </w:r>
+      <w:r>
+        <w:t>2:</w:t>
+      </w:r>
+      <w:r>
+        <w:t xml:space="preserve"> Data correlation</w:t>
       </w:r>
     </w:p>
     <w:p>
@@ -1358,29 +1380,19 @@
       <w:r>
         <w:t xml:space="preserve">Figure </w:t>
       </w:r>
-      <w:r>
-        <w:fldChar w:fldCharType="begin"/>
-      </w:r>
-      <w:r>
-        <w:instrText xml:space="preserve"> SEQ Figure \* ARABIC </w:instrText>
-      </w:r>
-      <w:r>
-        <w:fldChar w:fldCharType="separate"/>
-      </w:r>
-      <w:r>
-        <w:rPr>
-          <w:noProof/>
-        </w:rPr>
-        <w:t>2</w:t>
-      </w:r>
-      <w:r>
-        <w:rPr>
-          <w:noProof/>
-        </w:rPr>
-        <w:fldChar w:fldCharType="end"/>
-      </w:r>
-      <w:r>
-        <w:t xml:space="preserve"> : Missing attribute Pattern</w:t>
+      <w:fldSimple w:instr=" SEQ Figure \* ARABIC ">
+        <w:r>
+          <w:rPr>
+            <w:noProof/>
+          </w:rPr>
+          <w:t>2</w:t>
+        </w:r>
+      </w:fldSimple>
+      <w:r>
+        <w:t>:</w:t>
+      </w:r>
+      <w:r>
+        <w:t xml:space="preserve"> Missing attribute Pattern</w:t>
       </w:r>
     </w:p>
     <w:p>
@@ -1632,46 +1644,53 @@
               </w:rPr>
               <w:t>Missingness at random</w:t>
             </w:r>
-          </w:p>
-        </w:tc>
-        <w:tc>
-          <w:tcPr>
-            <w:tcW w:w="3192" w:type="dxa"/>
-          </w:tcPr>
-          <w:p>
-            <w:pPr>
-              <w:pStyle w:val="Bodytext1stPara"/>
+            <w:r>
               <w:rPr>
                 <w:sz w:val="24"/>
                 <w:szCs w:val="24"/>
               </w:rPr>
-            </w:pPr>
-            <w:r>
+              <w:t xml:space="preserve"> (MAR)</w:t>
+            </w:r>
+          </w:p>
+        </w:tc>
+        <w:tc>
+          <w:tcPr>
+            <w:tcW w:w="3192" w:type="dxa"/>
+          </w:tcPr>
+          <w:p>
+            <w:pPr>
+              <w:pStyle w:val="Bodytext1stPara"/>
               <w:rPr>
                 <w:sz w:val="24"/>
                 <w:szCs w:val="24"/>
               </w:rPr>
-              <w:t xml:space="preserve">Continuous </w:t>
-            </w:r>
-          </w:p>
-        </w:tc>
-        <w:tc>
-          <w:tcPr>
-            <w:tcW w:w="3192" w:type="dxa"/>
-          </w:tcPr>
-          <w:p>
-            <w:pPr>
-              <w:pStyle w:val="Bodytext1stPara"/>
+            </w:pPr>
+            <w:r>
               <w:rPr>
                 <w:sz w:val="24"/>
                 <w:szCs w:val="24"/>
               </w:rPr>
-            </w:pPr>
-            <w:r>
+              <w:t xml:space="preserve">Continuous </w:t>
+            </w:r>
+          </w:p>
+        </w:tc>
+        <w:tc>
+          <w:tcPr>
+            <w:tcW w:w="3192" w:type="dxa"/>
+          </w:tcPr>
+          <w:p>
+            <w:pPr>
+              <w:pStyle w:val="Bodytext1stPara"/>
               <w:rPr>
                 <w:sz w:val="24"/>
                 <w:szCs w:val="24"/>
               </w:rPr>
+            </w:pPr>
+            <w:r>
+              <w:rPr>
+                <w:sz w:val="24"/>
+                <w:szCs w:val="24"/>
+              </w:rPr>
               <w:t>MCMC</w:t>
             </w:r>
           </w:p>
@@ -1746,13 +1765,9 @@
       </w:pPr>
     </w:p>
     <w:p>
-      <w:pPr>
-        <w:pStyle w:val="Bodytext1stPara"/>
-        <w:rPr>
-          <w:sz w:val="24"/>
-          <w:szCs w:val="24"/>
-        </w:rPr>
-      </w:pPr>
+      <w:r>
+        <w:t xml:space="preserve">Also through observation we are assuming the data is multivariate normal distribution. </w:t>
+      </w:r>
     </w:p>
     <w:p>
       <w:pPr>
@@ -1951,7 +1966,23 @@
           <w:sz w:val="24"/>
           <w:szCs w:val="24"/>
         </w:rPr>
-        <w:t xml:space="preserve">In the method the records with missing data is completely ignored. This method will have bias as certain good responses with missing values will be ignored </w:t>
+        <w:t xml:space="preserve">In the method the records with missing data is completely ignored. This method will have </w:t>
+      </w:r>
+      <w:proofErr w:type="gramStart"/>
+      <w:r>
+        <w:rPr>
+          <w:sz w:val="24"/>
+          <w:szCs w:val="24"/>
+        </w:rPr>
+        <w:t>bias</w:t>
+      </w:r>
+      <w:proofErr w:type="gramEnd"/>
+      <w:r>
+        <w:rPr>
+          <w:sz w:val="24"/>
+          <w:szCs w:val="24"/>
+        </w:rPr>
+        <w:t xml:space="preserve"> as certain good responses with missing values will be ignored </w:t>
       </w:r>
     </w:p>
     <w:p>
@@ -2054,7 +2085,23 @@
           <w:sz w:val="24"/>
           <w:szCs w:val="24"/>
         </w:rPr>
-        <w:t xml:space="preserve">Hot Deck imputation – This method uses the nearest neighbor concept where the closest value is substituted. Again this approach may not work as the missing attributes are dependent on the driving style. </w:t>
+        <w:t xml:space="preserve">Hot Deck imputation – This method uses the nearest neighbor concept where the closest value is substituted. Again this approach may not </w:t>
+      </w:r>
+      <w:proofErr w:type="gramStart"/>
+      <w:r>
+        <w:rPr>
+          <w:sz w:val="24"/>
+          <w:szCs w:val="24"/>
+        </w:rPr>
+        <w:t>work</w:t>
+      </w:r>
+      <w:proofErr w:type="gramEnd"/>
+      <w:r>
+        <w:rPr>
+          <w:sz w:val="24"/>
+          <w:szCs w:val="24"/>
+        </w:rPr>
+        <w:t xml:space="preserve"> as the missing attributes are dependent on the driving style. </w:t>
       </w:r>
     </w:p>
     <w:p>
@@ -2147,7 +2194,6 @@
           <w:sz w:val="24"/>
           <w:szCs w:val="24"/>
         </w:rPr>
-        <w:lastRenderedPageBreak/>
         <w:t>Single imputation approaches can be done for engine type and weight. The most likely value can be determined from the data available. The approach is not comprehensive</w:t>
       </w:r>
       <w:r>
@@ -2417,338 +2463,6 @@
           <w:szCs w:val="24"/>
         </w:rPr>
       </w:pPr>
-      <w:r>
-        <w:rPr>
-          <w:sz w:val="24"/>
-          <w:szCs w:val="24"/>
-        </w:rPr>
-        <w:t>Mixed Effect Results</w:t>
-      </w:r>
-    </w:p>
-    <w:p>
-      <w:pPr>
-        <w:pStyle w:val="Bodytext1stPara"/>
-        <w:rPr>
-          <w:sz w:val="24"/>
-          <w:szCs w:val="24"/>
-        </w:rPr>
-      </w:pPr>
-    </w:p>
-    <w:p>
-      <w:pPr>
-        <w:pStyle w:val="Bodytext1stPara"/>
-        <w:keepNext/>
-      </w:pPr>
-      <w:r>
-        <w:rPr>
-          <w:noProof/>
-          <w:sz w:val="24"/>
-          <w:szCs w:val="24"/>
-        </w:rPr>
-        <w:drawing>
-          <wp:inline distT="0" distB="0" distL="0" distR="0" wp14:anchorId="10F64BAC" wp14:editId="75BD74A9">
-            <wp:extent cx="5943600" cy="2785745"/>
-            <wp:effectExtent l="0" t="0" r="0" b="8255"/>
-            <wp:docPr id="3" name="Picture 3" descr="mixed1"/>
-            <wp:cNvGraphicFramePr>
-              <a:graphicFrameLocks xmlns:a="http://schemas.openxmlformats.org/drawingml/2006/main" noChangeAspect="1"/>
-            </wp:cNvGraphicFramePr>
-            <a:graphic xmlns:a="http://schemas.openxmlformats.org/drawingml/2006/main">
-              <a:graphicData uri="http://schemas.openxmlformats.org/drawingml/2006/picture">
-                <pic:pic xmlns:pic="http://schemas.openxmlformats.org/drawingml/2006/picture">
-                  <pic:nvPicPr>
-                    <pic:cNvPr id="0" name="Picture 3" descr="mixed1"/>
-                    <pic:cNvPicPr>
-                      <a:picLocks noChangeAspect="1" noChangeArrowheads="1"/>
-                    </pic:cNvPicPr>
-                  </pic:nvPicPr>
-                  <pic:blipFill>
-                    <a:blip r:embed="rId9">
-                      <a:extLst>
-                        <a:ext uri="{28A0092B-C50C-407E-A947-70E740481C1C}">
-                          <a14:useLocalDpi xmlns:a14="http://schemas.microsoft.com/office/drawing/2010/main" val="0"/>
-                        </a:ext>
-                      </a:extLst>
-                    </a:blip>
-                    <a:srcRect/>
-                    <a:stretch>
-                      <a:fillRect/>
-                    </a:stretch>
-                  </pic:blipFill>
-                  <pic:spPr bwMode="auto">
-                    <a:xfrm>
-                      <a:off x="0" y="0"/>
-                      <a:ext cx="5943600" cy="2785745"/>
-                    </a:xfrm>
-                    <a:prstGeom prst="rect">
-                      <a:avLst/>
-                    </a:prstGeom>
-                    <a:noFill/>
-                    <a:ln>
-                      <a:noFill/>
-                    </a:ln>
-                  </pic:spPr>
-                </pic:pic>
-              </a:graphicData>
-            </a:graphic>
-          </wp:inline>
-        </w:drawing>
-      </w:r>
-    </w:p>
-    <w:p>
-      <w:pPr>
-        <w:pStyle w:val="Caption"/>
-      </w:pPr>
-      <w:r>
-        <w:t xml:space="preserve">Figure </w:t>
-      </w:r>
-      <w:r>
-        <w:fldChar w:fldCharType="begin"/>
-      </w:r>
-      <w:r>
-        <w:instrText xml:space="preserve"> SEQ Figure \* ARABIC </w:instrText>
-      </w:r>
-      <w:r>
-        <w:fldChar w:fldCharType="separate"/>
-      </w:r>
-      <w:r>
-        <w:rPr>
-          <w:noProof/>
-        </w:rPr>
-        <w:t>3</w:t>
-      </w:r>
-      <w:r>
-        <w:rPr>
-          <w:noProof/>
-        </w:rPr>
-        <w:fldChar w:fldCharType="end"/>
-      </w:r>
-      <w:r>
-        <w:t xml:space="preserve"> Mixed Effect Results</w:t>
-      </w:r>
-    </w:p>
-    <w:p>
-      <w:pPr>
-        <w:pStyle w:val="Caption"/>
-      </w:pPr>
-    </w:p>
-    <w:p>
-      <w:pPr>
-        <w:pStyle w:val="Caption"/>
-        <w:keepNext/>
-      </w:pPr>
-      <w:r>
-        <w:rPr>
-          <w:noProof/>
-        </w:rPr>
-        <w:lastRenderedPageBreak/>
-        <w:drawing>
-          <wp:inline distT="0" distB="0" distL="0" distR="0" wp14:anchorId="6F40726D" wp14:editId="1C0B5553">
-            <wp:extent cx="5926455" cy="3970655"/>
-            <wp:effectExtent l="0" t="0" r="0" b="0"/>
-            <wp:docPr id="4" name="Picture 4" descr="mixed2"/>
-            <wp:cNvGraphicFramePr>
-              <a:graphicFrameLocks xmlns:a="http://schemas.openxmlformats.org/drawingml/2006/main" noChangeAspect="1"/>
-            </wp:cNvGraphicFramePr>
-            <a:graphic xmlns:a="http://schemas.openxmlformats.org/drawingml/2006/main">
-              <a:graphicData uri="http://schemas.openxmlformats.org/drawingml/2006/picture">
-                <pic:pic xmlns:pic="http://schemas.openxmlformats.org/drawingml/2006/picture">
-                  <pic:nvPicPr>
-                    <pic:cNvPr id="0" name="Picture 4" descr="mixed2"/>
-                    <pic:cNvPicPr>
-                      <a:picLocks noChangeAspect="1" noChangeArrowheads="1"/>
-                    </pic:cNvPicPr>
-                  </pic:nvPicPr>
-                  <pic:blipFill>
-                    <a:blip r:embed="rId10">
-                      <a:extLst>
-                        <a:ext uri="{28A0092B-C50C-407E-A947-70E740481C1C}">
-                          <a14:useLocalDpi xmlns:a14="http://schemas.microsoft.com/office/drawing/2010/main" val="0"/>
-                        </a:ext>
-                      </a:extLst>
-                    </a:blip>
-                    <a:srcRect/>
-                    <a:stretch>
-                      <a:fillRect/>
-                    </a:stretch>
-                  </pic:blipFill>
-                  <pic:spPr bwMode="auto">
-                    <a:xfrm>
-                      <a:off x="0" y="0"/>
-                      <a:ext cx="5926455" cy="3970655"/>
-                    </a:xfrm>
-                    <a:prstGeom prst="rect">
-                      <a:avLst/>
-                    </a:prstGeom>
-                    <a:noFill/>
-                    <a:ln>
-                      <a:noFill/>
-                    </a:ln>
-                  </pic:spPr>
-                </pic:pic>
-              </a:graphicData>
-            </a:graphic>
-          </wp:inline>
-        </w:drawing>
-      </w:r>
-    </w:p>
-    <w:p>
-      <w:pPr>
-        <w:pStyle w:val="Caption"/>
-      </w:pPr>
-      <w:r>
-        <w:t xml:space="preserve">Figure </w:t>
-      </w:r>
-      <w:r>
-        <w:fldChar w:fldCharType="begin"/>
-      </w:r>
-      <w:r>
-        <w:instrText xml:space="preserve"> SEQ Figure \* ARABIC </w:instrText>
-      </w:r>
-      <w:r>
-        <w:fldChar w:fldCharType="separate"/>
-      </w:r>
-      <w:r>
-        <w:rPr>
-          <w:noProof/>
-        </w:rPr>
-        <w:t>4</w:t>
-      </w:r>
-      <w:r>
-        <w:rPr>
-          <w:noProof/>
-        </w:rPr>
-        <w:fldChar w:fldCharType="end"/>
-      </w:r>
-      <w:r>
-        <w:t xml:space="preserve"> Mixed Results – 2 Dimensions</w:t>
-      </w:r>
-    </w:p>
-    <w:p>
-      <w:pPr>
-        <w:pStyle w:val="Caption"/>
-      </w:pPr>
-    </w:p>
-    <w:p>
-      <w:pPr>
-        <w:pStyle w:val="Caption"/>
-        <w:keepNext/>
-      </w:pPr>
-      <w:r>
-        <w:rPr>
-          <w:noProof/>
-        </w:rPr>
-        <w:drawing>
-          <wp:inline distT="0" distB="0" distL="0" distR="0" wp14:anchorId="088EBB14" wp14:editId="6B77F51F">
-            <wp:extent cx="5935345" cy="3623945"/>
-            <wp:effectExtent l="0" t="0" r="8255" b="8255"/>
-            <wp:docPr id="5" name="Picture 5" descr="mixed3"/>
-            <wp:cNvGraphicFramePr>
-              <a:graphicFrameLocks xmlns:a="http://schemas.openxmlformats.org/drawingml/2006/main" noChangeAspect="1"/>
-            </wp:cNvGraphicFramePr>
-            <a:graphic xmlns:a="http://schemas.openxmlformats.org/drawingml/2006/main">
-              <a:graphicData uri="http://schemas.openxmlformats.org/drawingml/2006/picture">
-                <pic:pic xmlns:pic="http://schemas.openxmlformats.org/drawingml/2006/picture">
-                  <pic:nvPicPr>
-                    <pic:cNvPr id="0" name="Picture 5" descr="mixed3"/>
-                    <pic:cNvPicPr>
-                      <a:picLocks noChangeAspect="1" noChangeArrowheads="1"/>
-                    </pic:cNvPicPr>
-                  </pic:nvPicPr>
-                  <pic:blipFill>
-                    <a:blip r:embed="rId11">
-                      <a:extLst>
-                        <a:ext uri="{28A0092B-C50C-407E-A947-70E740481C1C}">
-                          <a14:useLocalDpi xmlns:a14="http://schemas.microsoft.com/office/drawing/2010/main" val="0"/>
-                        </a:ext>
-                      </a:extLst>
-                    </a:blip>
-                    <a:srcRect/>
-                    <a:stretch>
-                      <a:fillRect/>
-                    </a:stretch>
-                  </pic:blipFill>
-                  <pic:spPr bwMode="auto">
-                    <a:xfrm>
-                      <a:off x="0" y="0"/>
-                      <a:ext cx="5935345" cy="3623945"/>
-                    </a:xfrm>
-                    <a:prstGeom prst="rect">
-                      <a:avLst/>
-                    </a:prstGeom>
-                    <a:noFill/>
-                    <a:ln>
-                      <a:noFill/>
-                    </a:ln>
-                  </pic:spPr>
-                </pic:pic>
-              </a:graphicData>
-            </a:graphic>
-          </wp:inline>
-        </w:drawing>
-      </w:r>
-    </w:p>
-    <w:p>
-      <w:pPr>
-        <w:pStyle w:val="Caption"/>
-        <w:rPr>
-          <w:sz w:val="24"/>
-          <w:szCs w:val="24"/>
-        </w:rPr>
-      </w:pPr>
-      <w:r>
-        <w:t xml:space="preserve">Figure </w:t>
-      </w:r>
-      <w:r>
-        <w:fldChar w:fldCharType="begin"/>
-      </w:r>
-      <w:r>
-        <w:instrText xml:space="preserve"> SEQ Figure \* ARABIC </w:instrText>
-      </w:r>
-      <w:r>
-        <w:fldChar w:fldCharType="separate"/>
-      </w:r>
-      <w:r>
-        <w:rPr>
-          <w:noProof/>
-        </w:rPr>
-        <w:t>5</w:t>
-      </w:r>
-      <w:r>
-        <w:rPr>
-          <w:noProof/>
-        </w:rPr>
-        <w:fldChar w:fldCharType="end"/>
-      </w:r>
-      <w:r>
-        <w:t xml:space="preserve"> MIxed Effect Type results</w:t>
-      </w:r>
-    </w:p>
-    <w:p>
-      <w:pPr>
-        <w:pStyle w:val="Bodytext1stPara"/>
-        <w:rPr>
-          <w:sz w:val="24"/>
-          <w:szCs w:val="24"/>
-        </w:rPr>
-      </w:pPr>
-      <w:r>
-        <w:rPr>
-          <w:sz w:val="24"/>
-          <w:szCs w:val="24"/>
-        </w:rPr>
-        <w:lastRenderedPageBreak/>
-        <w:t xml:space="preserve">The team was not able to generate the type results so had to drop using the mixed likelihood estimation approach. </w:t>
-      </w:r>
-    </w:p>
-    <w:p>
-      <w:pPr>
-        <w:pStyle w:val="Bodytext1stPara"/>
-        <w:rPr>
-          <w:sz w:val="24"/>
-          <w:szCs w:val="24"/>
-        </w:rPr>
-      </w:pPr>
     </w:p>
     <w:p>
       <w:pPr>
@@ -2784,6 +2498,15 @@
           <w:sz w:val="24"/>
           <w:szCs w:val="24"/>
         </w:rPr>
+        <w:t>(List wise/Complete)</w:t>
+      </w:r>
+      <w:r>
+        <w:rPr>
+          <w:rFonts w:ascii="Arial" w:hAnsi="Arial" w:cs="Arial"/>
+          <w:b/>
+          <w:sz w:val="24"/>
+          <w:szCs w:val="24"/>
+        </w:rPr>
         <w:t xml:space="preserve"> </w:t>
       </w:r>
     </w:p>
@@ -2797,19 +2520,27 @@
       </w:pPr>
     </w:p>
     <w:p>
-      <w:pPr>
-        <w:pStyle w:val="Bodytext1stPara"/>
-        <w:rPr>
-          <w:sz w:val="24"/>
-          <w:szCs w:val="24"/>
-        </w:rPr>
-      </w:pPr>
-      <w:r>
-        <w:rPr>
-          <w:sz w:val="24"/>
-          <w:szCs w:val="24"/>
-        </w:rPr>
-        <w:t xml:space="preserve">The regression analysis on the data set shows only 17 out of the 39 data records are used. The model does not explain the errors completely. The missing values need to be imputed to improve the model. </w:t>
+      <w:r>
+        <w:rPr>
+          <w:sz w:val="24"/>
+          <w:szCs w:val="24"/>
+        </w:rPr>
+        <w:t xml:space="preserve">The regression analysis on the data set shows only 17 out of the 39 data records are used. </w:t>
+      </w:r>
+      <w:r>
+        <w:rPr>
+          <w:b/>
+        </w:rPr>
+        <w:t xml:space="preserve">The p-values of the coefficients are </w:t>
+      </w:r>
+      <w:r>
+        <w:rPr>
+          <w:b/>
+        </w:rPr>
+        <w:t xml:space="preserve">greater than 0.05, which reduces the power of our model to estimate Mpg. </w:t>
+      </w:r>
+      <w:r>
+        <w:t xml:space="preserve">To increase the power of the model, we will add observations with missing values to see if it improves our estimates. </w:t>
       </w:r>
     </w:p>
     <w:p>
@@ -2851,7 +2582,7 @@
                     </pic:cNvPicPr>
                   </pic:nvPicPr>
                   <pic:blipFill>
-                    <a:blip r:embed="rId12">
+                    <a:blip r:embed="rId9">
                       <a:extLst>
                         <a:ext uri="{28A0092B-C50C-407E-A947-70E740481C1C}">
                           <a14:useLocalDpi xmlns:a14="http://schemas.microsoft.com/office/drawing/2010/main" val="0"/>
@@ -2894,30 +2625,64 @@
       <w:r>
         <w:t xml:space="preserve">Figure </w:t>
       </w:r>
-      <w:r>
-        <w:fldChar w:fldCharType="begin"/>
-      </w:r>
-      <w:r>
-        <w:instrText xml:space="preserve"> SEQ Figure \* ARABIC </w:instrText>
-      </w:r>
-      <w:r>
-        <w:fldChar w:fldCharType="separate"/>
-      </w:r>
-      <w:r>
-        <w:rPr>
-          <w:noProof/>
-        </w:rPr>
-        <w:t>6</w:t>
-      </w:r>
-      <w:r>
-        <w:rPr>
-          <w:noProof/>
-        </w:rPr>
-        <w:fldChar w:fldCharType="end"/>
-      </w:r>
-      <w:r>
-        <w:t xml:space="preserve"> Regression</w:t>
-      </w:r>
+      <w:fldSimple w:instr=" SEQ Figure \* ARABIC ">
+        <w:r>
+          <w:rPr>
+            <w:noProof/>
+          </w:rPr>
+          <w:t>6</w:t>
+        </w:r>
+      </w:fldSimple>
+      <w:proofErr w:type="gramStart"/>
+      <w:r>
+        <w:t xml:space="preserve"> Linear Regression</w:t>
+      </w:r>
+      <w:proofErr w:type="gramEnd"/>
+    </w:p>
+    <w:p>
+      <w:pPr>
+        <w:pStyle w:val="Bodytext1stPara"/>
+        <w:rPr>
+          <w:sz w:val="24"/>
+          <w:szCs w:val="24"/>
+        </w:rPr>
+      </w:pPr>
+    </w:p>
+    <w:p>
+      <w:pPr>
+        <w:pStyle w:val="Bodytext1stPara"/>
+        <w:rPr>
+          <w:sz w:val="24"/>
+          <w:szCs w:val="24"/>
+        </w:rPr>
+      </w:pPr>
+    </w:p>
+    <w:p>
+      <w:pPr>
+        <w:pStyle w:val="Bodytext1stPara"/>
+        <w:rPr>
+          <w:sz w:val="24"/>
+          <w:szCs w:val="24"/>
+        </w:rPr>
+      </w:pPr>
+    </w:p>
+    <w:p>
+      <w:pPr>
+        <w:pStyle w:val="Bodytext1stPara"/>
+        <w:rPr>
+          <w:sz w:val="24"/>
+          <w:szCs w:val="24"/>
+        </w:rPr>
+      </w:pPr>
+    </w:p>
+    <w:p>
+      <w:pPr>
+        <w:pStyle w:val="Bodytext1stPara"/>
+        <w:rPr>
+          <w:sz w:val="24"/>
+          <w:szCs w:val="24"/>
+        </w:rPr>
+      </w:pPr>
     </w:p>
     <w:p>
       <w:pPr>
@@ -2962,6 +2727,7 @@
           <w:sz w:val="24"/>
           <w:szCs w:val="24"/>
         </w:rPr>
+        <w:lastRenderedPageBreak/>
         <w:t>Multiple Imputation Details</w:t>
       </w:r>
     </w:p>
@@ -2979,7 +2745,6 @@
         <w:pStyle w:val="Heading2"/>
       </w:pPr>
       <w:r>
-        <w:lastRenderedPageBreak/>
         <w:t xml:space="preserve">Step 1 – Create the Data Sets </w:t>
       </w:r>
     </w:p>
@@ -3021,7 +2786,7 @@
                     </pic:cNvPicPr>
                   </pic:nvPicPr>
                   <pic:blipFill>
-                    <a:blip r:embed="rId13">
+                    <a:blip r:embed="rId10">
                       <a:extLst>
                         <a:ext uri="{28A0092B-C50C-407E-A947-70E740481C1C}">
                           <a14:useLocalDpi xmlns:a14="http://schemas.microsoft.com/office/drawing/2010/main" val="0"/>
@@ -3060,27 +2825,14 @@
       <w:r>
         <w:t xml:space="preserve">Figure </w:t>
       </w:r>
-      <w:r>
-        <w:fldChar w:fldCharType="begin"/>
-      </w:r>
-      <w:r>
-        <w:instrText xml:space="preserve"> SEQ Figure \* ARABIC </w:instrText>
-      </w:r>
-      <w:r>
-        <w:fldChar w:fldCharType="separate"/>
-      </w:r>
-      <w:r>
-        <w:rPr>
-          <w:noProof/>
-        </w:rPr>
-        <w:t>7</w:t>
-      </w:r>
-      <w:r>
-        <w:rPr>
-          <w:noProof/>
-        </w:rPr>
-        <w:fldChar w:fldCharType="end"/>
-      </w:r>
+      <w:fldSimple w:instr=" SEQ Figure \* ARABIC ">
+        <w:r>
+          <w:rPr>
+            <w:noProof/>
+          </w:rPr>
+          <w:t>7</w:t>
+        </w:r>
+      </w:fldSimple>
       <w:r>
         <w:t xml:space="preserve"> Multiple Imputation Procedures</w:t>
       </w:r>
@@ -3123,7 +2875,7 @@
                     </pic:cNvPicPr>
                   </pic:nvPicPr>
                   <pic:blipFill>
-                    <a:blip r:embed="rId14">
+                    <a:blip r:embed="rId11">
                       <a:extLst>
                         <a:ext uri="{28A0092B-C50C-407E-A947-70E740481C1C}">
                           <a14:useLocalDpi xmlns:a14="http://schemas.microsoft.com/office/drawing/2010/main" val="0"/>
@@ -3166,27 +2918,14 @@
       <w:r>
         <w:t xml:space="preserve">Figure </w:t>
       </w:r>
-      <w:r>
-        <w:fldChar w:fldCharType="begin"/>
-      </w:r>
-      <w:r>
-        <w:instrText xml:space="preserve"> SEQ Figure \* ARABIC </w:instrText>
-      </w:r>
-      <w:r>
-        <w:fldChar w:fldCharType="separate"/>
-      </w:r>
-      <w:r>
-        <w:rPr>
-          <w:noProof/>
-        </w:rPr>
-        <w:t>8</w:t>
-      </w:r>
-      <w:r>
-        <w:rPr>
-          <w:noProof/>
-        </w:rPr>
-        <w:fldChar w:fldCharType="end"/>
-      </w:r>
+      <w:fldSimple w:instr=" SEQ Figure \* ARABIC ">
+        <w:r>
+          <w:rPr>
+            <w:noProof/>
+          </w:rPr>
+          <w:t>8</w:t>
+        </w:r>
+      </w:fldSimple>
       <w:r>
         <w:t xml:space="preserve"> Parameter and Variance Estimation on Imputed value</w:t>
       </w:r>
@@ -3290,7 +3029,7 @@
                     </pic:cNvPicPr>
                   </pic:nvPicPr>
                   <pic:blipFill>
-                    <a:blip r:embed="rId15">
+                    <a:blip r:embed="rId12">
                       <a:extLst>
                         <a:ext uri="{28A0092B-C50C-407E-A947-70E740481C1C}">
                           <a14:useLocalDpi xmlns:a14="http://schemas.microsoft.com/office/drawing/2010/main" val="0"/>
@@ -3329,27 +3068,14 @@
       <w:r>
         <w:t xml:space="preserve">Figure </w:t>
       </w:r>
-      <w:r>
-        <w:fldChar w:fldCharType="begin"/>
-      </w:r>
-      <w:r>
-        <w:instrText xml:space="preserve"> SEQ Figure \* ARABIC </w:instrText>
-      </w:r>
-      <w:r>
-        <w:fldChar w:fldCharType="separate"/>
-      </w:r>
-      <w:r>
-        <w:rPr>
-          <w:noProof/>
-        </w:rPr>
-        <w:t>9</w:t>
-      </w:r>
-      <w:r>
-        <w:rPr>
-          <w:noProof/>
-        </w:rPr>
-        <w:fldChar w:fldCharType="end"/>
-      </w:r>
+      <w:fldSimple w:instr=" SEQ Figure \* ARABIC ">
+        <w:r>
+          <w:rPr>
+            <w:noProof/>
+          </w:rPr>
+          <w:t>9</w:t>
+        </w:r>
+      </w:fldSimple>
       <w:r>
         <w:t xml:space="preserve"> Imputation 1</w:t>
       </w:r>
@@ -3387,7 +3113,7 @@
                     </pic:cNvPicPr>
                   </pic:nvPicPr>
                   <pic:blipFill>
-                    <a:blip r:embed="rId16">
+                    <a:blip r:embed="rId13">
                       <a:extLst>
                         <a:ext uri="{28A0092B-C50C-407E-A947-70E740481C1C}">
                           <a14:useLocalDpi xmlns:a14="http://schemas.microsoft.com/office/drawing/2010/main" val="0"/>
@@ -3430,29 +3156,21 @@
       <w:r>
         <w:t xml:space="preserve">Figure </w:t>
       </w:r>
-      <w:r>
-        <w:fldChar w:fldCharType="begin"/>
-      </w:r>
-      <w:r>
-        <w:instrText xml:space="preserve"> SEQ Figure \* ARABIC </w:instrText>
-      </w:r>
-      <w:r>
-        <w:fldChar w:fldCharType="separate"/>
-      </w:r>
-      <w:r>
-        <w:rPr>
-          <w:noProof/>
-        </w:rPr>
-        <w:t>10</w:t>
-      </w:r>
-      <w:r>
-        <w:rPr>
-          <w:noProof/>
-        </w:rPr>
-        <w:fldChar w:fldCharType="end"/>
-      </w:r>
-      <w:r>
-        <w:t xml:space="preserve"> Imputation 2</w:t>
+      <w:fldSimple w:instr=" SEQ Figure \* ARABIC ">
+        <w:r>
+          <w:rPr>
+            <w:noProof/>
+          </w:rPr>
+          <w:t>10</w:t>
+        </w:r>
+      </w:fldSimple>
+      <w:proofErr w:type="gramStart"/>
+      <w:r>
+        <w:t xml:space="preserve"> Imputation</w:t>
+      </w:r>
+      <w:proofErr w:type="gramEnd"/>
+      <w:r>
+        <w:t xml:space="preserve"> 2</w:t>
       </w:r>
     </w:p>
     <w:p>
@@ -3494,7 +3212,7 @@
                     </pic:cNvPicPr>
                   </pic:nvPicPr>
                   <pic:blipFill>
-                    <a:blip r:embed="rId17">
+                    <a:blip r:embed="rId14">
                       <a:extLst>
                         <a:ext uri="{28A0092B-C50C-407E-A947-70E740481C1C}">
                           <a14:useLocalDpi xmlns:a14="http://schemas.microsoft.com/office/drawing/2010/main" val="0"/>
@@ -3533,29 +3251,21 @@
       <w:r>
         <w:t xml:space="preserve">Figure </w:t>
       </w:r>
-      <w:r>
-        <w:fldChar w:fldCharType="begin"/>
-      </w:r>
-      <w:r>
-        <w:instrText xml:space="preserve"> SEQ Figure \* ARABIC </w:instrText>
-      </w:r>
-      <w:r>
-        <w:fldChar w:fldCharType="separate"/>
-      </w:r>
-      <w:r>
-        <w:rPr>
-          <w:noProof/>
-        </w:rPr>
-        <w:t>11</w:t>
-      </w:r>
-      <w:r>
-        <w:rPr>
-          <w:noProof/>
-        </w:rPr>
-        <w:fldChar w:fldCharType="end"/>
-      </w:r>
-      <w:r>
-        <w:t xml:space="preserve"> Imputation 3</w:t>
+      <w:fldSimple w:instr=" SEQ Figure \* ARABIC ">
+        <w:r>
+          <w:rPr>
+            <w:noProof/>
+          </w:rPr>
+          <w:t>11</w:t>
+        </w:r>
+      </w:fldSimple>
+      <w:proofErr w:type="gramStart"/>
+      <w:r>
+        <w:t xml:space="preserve"> Imputation</w:t>
+      </w:r>
+      <w:proofErr w:type="gramEnd"/>
+      <w:r>
+        <w:t xml:space="preserve"> 3</w:t>
       </w:r>
     </w:p>
     <w:p>
@@ -3591,7 +3301,7 @@
                     </pic:cNvPicPr>
                   </pic:nvPicPr>
                   <pic:blipFill>
-                    <a:blip r:embed="rId18">
+                    <a:blip r:embed="rId15">
                       <a:extLst>
                         <a:ext uri="{28A0092B-C50C-407E-A947-70E740481C1C}">
                           <a14:useLocalDpi xmlns:a14="http://schemas.microsoft.com/office/drawing/2010/main" val="0"/>
@@ -3630,29 +3340,21 @@
       <w:r>
         <w:t xml:space="preserve">Figure </w:t>
       </w:r>
-      <w:r>
-        <w:fldChar w:fldCharType="begin"/>
-      </w:r>
-      <w:r>
-        <w:instrText xml:space="preserve"> SEQ Figure \* ARABIC </w:instrText>
-      </w:r>
-      <w:r>
-        <w:fldChar w:fldCharType="separate"/>
-      </w:r>
-      <w:r>
-        <w:rPr>
-          <w:noProof/>
-        </w:rPr>
-        <w:t>12</w:t>
-      </w:r>
-      <w:r>
-        <w:rPr>
-          <w:noProof/>
-        </w:rPr>
-        <w:fldChar w:fldCharType="end"/>
-      </w:r>
-      <w:r>
-        <w:t xml:space="preserve"> Imputation 4</w:t>
+      <w:fldSimple w:instr=" SEQ Figure \* ARABIC ">
+        <w:r>
+          <w:rPr>
+            <w:noProof/>
+          </w:rPr>
+          <w:t>12</w:t>
+        </w:r>
+      </w:fldSimple>
+      <w:proofErr w:type="gramStart"/>
+      <w:r>
+        <w:t xml:space="preserve"> Imputation</w:t>
+      </w:r>
+      <w:proofErr w:type="gramEnd"/>
+      <w:r>
+        <w:t xml:space="preserve"> 4</w:t>
       </w:r>
     </w:p>
     <w:p>
@@ -3688,7 +3390,7 @@
                     </pic:cNvPicPr>
                   </pic:nvPicPr>
                   <pic:blipFill>
-                    <a:blip r:embed="rId19">
+                    <a:blip r:embed="rId16">
                       <a:extLst>
                         <a:ext uri="{28A0092B-C50C-407E-A947-70E740481C1C}">
                           <a14:useLocalDpi xmlns:a14="http://schemas.microsoft.com/office/drawing/2010/main" val="0"/>
@@ -3727,29 +3429,21 @@
       <w:r>
         <w:t xml:space="preserve">Figure </w:t>
       </w:r>
-      <w:r>
-        <w:fldChar w:fldCharType="begin"/>
-      </w:r>
-      <w:r>
-        <w:instrText xml:space="preserve"> SEQ Figure \* ARABIC </w:instrText>
-      </w:r>
-      <w:r>
-        <w:fldChar w:fldCharType="separate"/>
-      </w:r>
-      <w:r>
-        <w:rPr>
-          <w:noProof/>
-        </w:rPr>
-        <w:t>13</w:t>
-      </w:r>
-      <w:r>
-        <w:rPr>
-          <w:noProof/>
-        </w:rPr>
-        <w:fldChar w:fldCharType="end"/>
-      </w:r>
-      <w:r>
-        <w:t xml:space="preserve"> Imputation 5</w:t>
+      <w:fldSimple w:instr=" SEQ Figure \* ARABIC ">
+        <w:r>
+          <w:rPr>
+            <w:noProof/>
+          </w:rPr>
+          <w:t>13</w:t>
+        </w:r>
+      </w:fldSimple>
+      <w:proofErr w:type="gramStart"/>
+      <w:r>
+        <w:t xml:space="preserve"> Imputation</w:t>
+      </w:r>
+      <w:proofErr w:type="gramEnd"/>
+      <w:r>
+        <w:t xml:space="preserve"> 5</w:t>
       </w:r>
     </w:p>
     <w:p>
@@ -3855,7 +3549,7 @@
                     </pic:cNvPicPr>
                   </pic:nvPicPr>
                   <pic:blipFill>
-                    <a:blip r:embed="rId20">
+                    <a:blip r:embed="rId17">
                       <a:extLst>
                         <a:ext uri="{28A0092B-C50C-407E-A947-70E740481C1C}">
                           <a14:useLocalDpi xmlns:a14="http://schemas.microsoft.com/office/drawing/2010/main" val="0"/>
@@ -3894,30 +3588,19 @@
       <w:r>
         <w:t xml:space="preserve">Figure </w:t>
       </w:r>
-      <w:r>
-        <w:fldChar w:fldCharType="begin"/>
-      </w:r>
-      <w:r>
-        <w:instrText xml:space="preserve"> SEQ Figure \* ARABIC </w:instrText>
-      </w:r>
-      <w:r>
-        <w:fldChar w:fldCharType="separate"/>
-      </w:r>
-      <w:r>
-        <w:rPr>
-          <w:noProof/>
-        </w:rPr>
-        <w:t>14</w:t>
-      </w:r>
-      <w:r>
-        <w:rPr>
-          <w:noProof/>
-        </w:rPr>
-        <w:fldChar w:fldCharType="end"/>
-      </w:r>
+      <w:fldSimple w:instr=" SEQ Figure \* ARABIC ">
+        <w:r>
+          <w:rPr>
+            <w:noProof/>
+          </w:rPr>
+          <w:t>14</w:t>
+        </w:r>
+      </w:fldSimple>
+      <w:proofErr w:type="gramStart"/>
       <w:r>
         <w:t xml:space="preserve"> Combined Analysis</w:t>
       </w:r>
+      <w:proofErr w:type="gramEnd"/>
     </w:p>
     <w:p>
       <w:pPr>
@@ -3956,7 +3639,7 @@
                     </pic:cNvPicPr>
                   </pic:nvPicPr>
                   <pic:blipFill>
-                    <a:blip r:embed="rId21">
+                    <a:blip r:embed="rId18">
                       <a:extLst>
                         <a:ext uri="{28A0092B-C50C-407E-A947-70E740481C1C}">
                           <a14:useLocalDpi xmlns:a14="http://schemas.microsoft.com/office/drawing/2010/main" val="0"/>
@@ -3995,30 +3678,19 @@
       <w:r>
         <w:t xml:space="preserve">Figure </w:t>
       </w:r>
-      <w:r>
-        <w:fldChar w:fldCharType="begin"/>
-      </w:r>
-      <w:r>
-        <w:instrText xml:space="preserve"> SEQ Figure \* ARABIC </w:instrText>
-      </w:r>
-      <w:r>
-        <w:fldChar w:fldCharType="separate"/>
-      </w:r>
-      <w:r>
-        <w:rPr>
-          <w:noProof/>
-        </w:rPr>
-        <w:t>15</w:t>
-      </w:r>
-      <w:r>
-        <w:rPr>
-          <w:noProof/>
-        </w:rPr>
-        <w:fldChar w:fldCharType="end"/>
-      </w:r>
+      <w:fldSimple w:instr=" SEQ Figure \* ARABIC ">
+        <w:r>
+          <w:rPr>
+            <w:noProof/>
+          </w:rPr>
+          <w:t>15</w:t>
+        </w:r>
+      </w:fldSimple>
+      <w:proofErr w:type="gramStart"/>
       <w:r>
         <w:t xml:space="preserve"> Combined Analysis</w:t>
       </w:r>
+      <w:proofErr w:type="gramEnd"/>
     </w:p>
     <w:p>
       <w:pPr>
@@ -4224,6 +3896,7 @@
                 <w:color w:val="000000"/>
               </w:rPr>
             </w:pPr>
+            <w:proofErr w:type="spellStart"/>
             <w:r>
               <w:rPr>
                 <w:rFonts w:eastAsia="Times New Roman"/>
@@ -4231,7 +3904,17 @@
                 <w:bCs/>
                 <w:color w:val="000000"/>
               </w:rPr>
-              <w:t>Paramter Estimates using 5 datasets</w:t>
+              <w:t>Paramter</w:t>
+            </w:r>
+            <w:proofErr w:type="spellEnd"/>
+            <w:r>
+              <w:rPr>
+                <w:rFonts w:eastAsia="Times New Roman"/>
+                <w:b/>
+                <w:bCs/>
+                <w:color w:val="000000"/>
+              </w:rPr>
+              <w:t xml:space="preserve"> Estimates using 5 datasets</w:t>
             </w:r>
           </w:p>
         </w:tc>
@@ -4369,6 +4052,7 @@
                 <w:color w:val="000000"/>
               </w:rPr>
             </w:pPr>
+            <w:proofErr w:type="spellStart"/>
             <w:r>
               <w:rPr>
                 <w:rFonts w:eastAsia="Times New Roman"/>
@@ -4376,7 +4060,17 @@
                 <w:bCs/>
                 <w:color w:val="000000"/>
               </w:rPr>
-              <w:t>Std Error</w:t>
+              <w:t>Std</w:t>
+            </w:r>
+            <w:proofErr w:type="spellEnd"/>
+            <w:r>
+              <w:rPr>
+                <w:rFonts w:eastAsia="Times New Roman"/>
+                <w:b/>
+                <w:bCs/>
+                <w:color w:val="000000"/>
+              </w:rPr>
+              <w:t xml:space="preserve"> Error</w:t>
             </w:r>
           </w:p>
         </w:tc>
@@ -4446,7 +4140,27 @@
                 <w:bCs/>
                 <w:color w:val="000000"/>
               </w:rPr>
-              <w:t>Combined Std Error</w:t>
+              <w:t xml:space="preserve">Combined </w:t>
+            </w:r>
+            <w:proofErr w:type="spellStart"/>
+            <w:r>
+              <w:rPr>
+                <w:rFonts w:eastAsia="Times New Roman"/>
+                <w:b/>
+                <w:bCs/>
+                <w:color w:val="000000"/>
+              </w:rPr>
+              <w:t>Std</w:t>
+            </w:r>
+            <w:proofErr w:type="spellEnd"/>
+            <w:r>
+              <w:rPr>
+                <w:rFonts w:eastAsia="Times New Roman"/>
+                <w:b/>
+                <w:bCs/>
+                <w:color w:val="000000"/>
+              </w:rPr>
+              <w:t xml:space="preserve"> Error</w:t>
             </w:r>
           </w:p>
         </w:tc>
@@ -4801,6 +4515,7 @@
                 <w:color w:val="000000"/>
               </w:rPr>
             </w:pPr>
+            <w:proofErr w:type="gramStart"/>
             <w:r>
               <w:rPr>
                 <w:rFonts w:eastAsia="Times New Roman"/>
@@ -4808,6 +4523,7 @@
               </w:rPr>
               <w:t>cylinders</w:t>
             </w:r>
+            <w:proofErr w:type="gramEnd"/>
           </w:p>
         </w:tc>
         <w:tc>
@@ -4965,6 +4681,7 @@
                 <w:color w:val="000000"/>
               </w:rPr>
             </w:pPr>
+            <w:proofErr w:type="gramStart"/>
             <w:r>
               <w:rPr>
                 <w:rFonts w:eastAsia="Times New Roman"/>
@@ -4972,6 +4689,7 @@
               </w:rPr>
               <w:t>size</w:t>
             </w:r>
+            <w:proofErr w:type="gramEnd"/>
           </w:p>
         </w:tc>
         <w:tc>
@@ -5129,6 +4847,8 @@
                 <w:color w:val="000000"/>
               </w:rPr>
             </w:pPr>
+            <w:proofErr w:type="spellStart"/>
+            <w:proofErr w:type="gramStart"/>
             <w:r>
               <w:rPr>
                 <w:rFonts w:eastAsia="Times New Roman"/>
@@ -5136,6 +4856,8 @@
               </w:rPr>
               <w:t>hp</w:t>
             </w:r>
+            <w:proofErr w:type="spellEnd"/>
+            <w:proofErr w:type="gramEnd"/>
           </w:p>
         </w:tc>
         <w:tc>
@@ -5293,6 +5015,7 @@
                 <w:color w:val="000000"/>
               </w:rPr>
             </w:pPr>
+            <w:proofErr w:type="gramStart"/>
             <w:r>
               <w:rPr>
                 <w:rFonts w:eastAsia="Times New Roman"/>
@@ -5300,6 +5023,7 @@
               </w:rPr>
               <w:t>weight</w:t>
             </w:r>
+            <w:proofErr w:type="gramEnd"/>
           </w:p>
         </w:tc>
         <w:tc>
@@ -5457,6 +5181,8 @@
                 <w:color w:val="000000"/>
               </w:rPr>
             </w:pPr>
+            <w:proofErr w:type="spellStart"/>
+            <w:proofErr w:type="gramStart"/>
             <w:r>
               <w:rPr>
                 <w:rFonts w:eastAsia="Times New Roman"/>
@@ -5464,6 +5190,8 @@
               </w:rPr>
               <w:t>accel</w:t>
             </w:r>
+            <w:proofErr w:type="spellEnd"/>
+            <w:proofErr w:type="gramEnd"/>
           </w:p>
         </w:tc>
         <w:tc>
@@ -5621,13 +5349,24 @@
                 <w:color w:val="000000"/>
               </w:rPr>
             </w:pPr>
-            <w:r>
-              <w:rPr>
-                <w:rFonts w:eastAsia="Times New Roman"/>
-                <w:color w:val="000000"/>
-              </w:rPr>
-              <w:t>eng_type</w:t>
-            </w:r>
+            <w:proofErr w:type="spellStart"/>
+            <w:proofErr w:type="gramStart"/>
+            <w:r>
+              <w:rPr>
+                <w:rFonts w:eastAsia="Times New Roman"/>
+                <w:color w:val="000000"/>
+              </w:rPr>
+              <w:t>eng</w:t>
+            </w:r>
+            <w:proofErr w:type="gramEnd"/>
+            <w:r>
+              <w:rPr>
+                <w:rFonts w:eastAsia="Times New Roman"/>
+                <w:color w:val="000000"/>
+              </w:rPr>
+              <w:t>_type</w:t>
+            </w:r>
+            <w:proofErr w:type="spellEnd"/>
           </w:p>
         </w:tc>
         <w:tc>
@@ -5764,6 +5503,25 @@
     <w:p>
       <w:pPr>
         <w:pStyle w:val="Caption"/>
+      </w:pPr>
+      <w:r>
+        <w:t xml:space="preserve">Figure </w:t>
+      </w:r>
+      <w:fldSimple w:instr=" SEQ Figure \* ARABIC ">
+        <w:r>
+          <w:rPr>
+            <w:noProof/>
+          </w:rPr>
+          <w:t>16</w:t>
+        </w:r>
+      </w:fldSimple>
+      <w:r>
+        <w:t xml:space="preserve"> Combined Results</w:t>
+      </w:r>
+    </w:p>
+    <w:p>
+      <w:pPr>
+        <w:pStyle w:val="Caption"/>
         <w:rPr>
           <w:rFonts w:ascii="Arial" w:hAnsi="Arial" w:cs="Arial"/>
           <w:b/>
@@ -5771,195 +5529,117 @@
           <w:szCs w:val="24"/>
         </w:rPr>
       </w:pPr>
-      <w:r>
-        <w:t xml:space="preserve">Figure </w:t>
-      </w:r>
-      <w:r>
-        <w:fldChar w:fldCharType="begin"/>
-      </w:r>
-      <w:r>
-        <w:instrText xml:space="preserve"> SEQ Figure \* ARABIC </w:instrText>
-      </w:r>
-      <w:r>
-        <w:fldChar w:fldCharType="separate"/>
-      </w:r>
-      <w:r>
-        <w:rPr>
-          <w:noProof/>
-        </w:rPr>
-        <w:t>16</w:t>
-      </w:r>
-      <w:r>
-        <w:rPr>
-          <w:noProof/>
-        </w:rPr>
-        <w:fldChar w:fldCharType="end"/>
-      </w:r>
-      <w:r>
-        <w:t xml:space="preserve"> Combined Results</w:t>
-      </w:r>
-    </w:p>
-    <w:p>
-      <w:pPr>
-        <w:pStyle w:val="Bodytext1stPara"/>
-        <w:rPr>
-          <w:sz w:val="24"/>
-          <w:szCs w:val="24"/>
-        </w:rPr>
-      </w:pPr>
-    </w:p>
-    <w:p>
-      <w:pPr>
-        <w:pStyle w:val="Bodytext1stPara"/>
-        <w:keepNext/>
-      </w:pPr>
-      <w:r>
-        <w:rPr>
-          <w:noProof/>
-          <w:sz w:val="24"/>
-          <w:szCs w:val="24"/>
-        </w:rPr>
-        <w:lastRenderedPageBreak/>
-        <w:drawing>
-          <wp:inline distT="0" distB="0" distL="0" distR="0" wp14:anchorId="2BF905A7" wp14:editId="00F8C20F">
-            <wp:extent cx="5943600" cy="5257800"/>
-            <wp:effectExtent l="0" t="0" r="0" b="0"/>
-            <wp:docPr id="16" name="Picture 16" descr="scatterPlotonimputed"/>
-            <wp:cNvGraphicFramePr>
-              <a:graphicFrameLocks xmlns:a="http://schemas.openxmlformats.org/drawingml/2006/main" noChangeAspect="1"/>
-            </wp:cNvGraphicFramePr>
-            <a:graphic xmlns:a="http://schemas.openxmlformats.org/drawingml/2006/main">
-              <a:graphicData uri="http://schemas.openxmlformats.org/drawingml/2006/picture">
-                <pic:pic xmlns:pic="http://schemas.openxmlformats.org/drawingml/2006/picture">
-                  <pic:nvPicPr>
-                    <pic:cNvPr id="0" name="Picture 16" descr="scatterPlotonimputed"/>
-                    <pic:cNvPicPr>
-                      <a:picLocks noChangeAspect="1" noChangeArrowheads="1"/>
-                    </pic:cNvPicPr>
-                  </pic:nvPicPr>
-                  <pic:blipFill>
-                    <a:blip r:embed="rId22">
-                      <a:extLst>
-                        <a:ext uri="{28A0092B-C50C-407E-A947-70E740481C1C}">
-                          <a14:useLocalDpi xmlns:a14="http://schemas.microsoft.com/office/drawing/2010/main" val="0"/>
-                        </a:ext>
-                      </a:extLst>
-                    </a:blip>
-                    <a:srcRect/>
-                    <a:stretch>
-                      <a:fillRect/>
-                    </a:stretch>
-                  </pic:blipFill>
-                  <pic:spPr bwMode="auto">
-                    <a:xfrm>
-                      <a:off x="0" y="0"/>
-                      <a:ext cx="5943600" cy="5257800"/>
-                    </a:xfrm>
-                    <a:prstGeom prst="rect">
-                      <a:avLst/>
-                    </a:prstGeom>
-                    <a:noFill/>
-                    <a:ln>
-                      <a:noFill/>
-                    </a:ln>
-                  </pic:spPr>
-                </pic:pic>
-              </a:graphicData>
-            </a:graphic>
-          </wp:inline>
-        </w:drawing>
-      </w:r>
-    </w:p>
-    <w:p>
-      <w:pPr>
-        <w:pStyle w:val="Caption"/>
-        <w:rPr>
-          <w:sz w:val="24"/>
-          <w:szCs w:val="24"/>
-        </w:rPr>
-      </w:pPr>
-      <w:r>
-        <w:t xml:space="preserve">Figure </w:t>
-      </w:r>
-      <w:r>
-        <w:fldChar w:fldCharType="begin"/>
-      </w:r>
-      <w:r>
-        <w:instrText xml:space="preserve"> SEQ Figure \* ARABIC </w:instrText>
-      </w:r>
-      <w:r>
-        <w:fldChar w:fldCharType="separate"/>
-      </w:r>
-      <w:r>
-        <w:rPr>
-          <w:noProof/>
-        </w:rPr>
-        <w:t>17</w:t>
-      </w:r>
-      <w:r>
-        <w:rPr>
-          <w:noProof/>
-        </w:rPr>
-        <w:fldChar w:fldCharType="end"/>
-      </w:r>
-      <w:r>
-        <w:t xml:space="preserve"> Scatter Plot on Imputed data</w:t>
-      </w:r>
-    </w:p>
-    <w:p>
-      <w:pPr>
-        <w:pStyle w:val="Bodytext1stPara"/>
-        <w:rPr>
-          <w:sz w:val="24"/>
-          <w:szCs w:val="24"/>
-        </w:rPr>
-      </w:pPr>
-    </w:p>
-    <w:p>
-      <w:pPr>
-        <w:pStyle w:val="Bodytext1stPara"/>
-        <w:rPr>
-          <w:sz w:val="24"/>
-          <w:szCs w:val="24"/>
-        </w:rPr>
-      </w:pPr>
-    </w:p>
-    <w:p>
-      <w:pPr>
-        <w:pStyle w:val="Bodytext1stPara"/>
-        <w:rPr>
-          <w:sz w:val="24"/>
-          <w:szCs w:val="24"/>
-        </w:rPr>
-      </w:pPr>
-      <w:r>
-        <w:rPr>
-          <w:sz w:val="24"/>
-          <w:szCs w:val="24"/>
-        </w:rPr>
-        <w:t>The scatter plot on the imputed data shows a vast improvement in the predictably of the data set.</w:t>
-      </w:r>
-      <w:r>
-        <w:rPr>
-          <w:sz w:val="24"/>
-          <w:szCs w:val="24"/>
-        </w:rPr>
-        <w:t xml:space="preserve"> It can be arg</w:t>
-      </w:r>
-      <w:r>
-        <w:rPr>
-          <w:sz w:val="24"/>
-          <w:szCs w:val="24"/>
-        </w:rPr>
-        <w:t>ued that multiple imputations are</w:t>
-      </w:r>
-      <w:r>
-        <w:rPr>
-          <w:sz w:val="24"/>
-          <w:szCs w:val="24"/>
-        </w:rPr>
-        <w:t xml:space="preserve"> the best approach for the data set.  The multiple imputation method greatly improves the estimates and no special attention needs to be given to the missing attributes </w:t>
-      </w:r>
+    </w:p>
+    <w:p>
+      <w:pPr>
+        <w:rPr>
+          <w:rFonts w:ascii="Times New Roman" w:hAnsi="Times New Roman"/>
+        </w:rPr>
+      </w:pPr>
+      <w:r>
+        <w:rPr>
+          <w:rFonts w:ascii="Times New Roman" w:hAnsi="Times New Roman"/>
+        </w:rPr>
+        <w:t xml:space="preserve">In all cases, </w:t>
+      </w:r>
+      <w:r>
+        <w:rPr>
+          <w:rFonts w:ascii="Times New Roman" w:hAnsi="Times New Roman"/>
+        </w:rPr>
+        <w:t xml:space="preserve">the coefficients </w:t>
+      </w:r>
+      <w:r>
+        <w:rPr>
+          <w:rFonts w:ascii="Times New Roman" w:hAnsi="Times New Roman"/>
+        </w:rPr>
+        <w:t xml:space="preserve">of </w:t>
+      </w:r>
+      <w:r>
+        <w:rPr>
+          <w:rFonts w:ascii="Times New Roman" w:hAnsi="Times New Roman"/>
+        </w:rPr>
+        <w:t>the combined analysis estimates gave us more precise (</w:t>
+      </w:r>
+      <w:r>
+        <w:rPr>
+          <w:rFonts w:ascii="Times New Roman" w:hAnsi="Times New Roman"/>
+        </w:rPr>
+        <w:t xml:space="preserve">with </w:t>
+      </w:r>
+      <w:r>
+        <w:rPr>
+          <w:rFonts w:ascii="Times New Roman" w:hAnsi="Times New Roman"/>
+        </w:rPr>
+        <w:t xml:space="preserve">less standard error) </w:t>
+      </w:r>
+      <w:r>
+        <w:rPr>
+          <w:rFonts w:ascii="Times New Roman" w:hAnsi="Times New Roman"/>
+        </w:rPr>
+        <w:t>and with</w:t>
+      </w:r>
+      <w:r>
+        <w:rPr>
+          <w:rFonts w:ascii="Times New Roman" w:hAnsi="Times New Roman"/>
+        </w:rPr>
+        <w:t xml:space="preserve"> better p-values (&lt; </w:t>
+      </w:r>
+      <w:r>
+        <w:rPr>
+          <w:rFonts w:ascii="Times New Roman" w:hAnsi="Times New Roman"/>
+        </w:rPr>
+        <w:t>.05)</w:t>
+      </w:r>
+      <w:r>
+        <w:rPr>
+          <w:rFonts w:ascii="Times New Roman" w:hAnsi="Times New Roman"/>
+        </w:rPr>
+        <w:t>.</w:t>
+      </w:r>
+      <w:r>
+        <w:rPr>
+          <w:rFonts w:ascii="Times New Roman" w:hAnsi="Times New Roman"/>
+        </w:rPr>
+        <w:t xml:space="preserve"> </w:t>
+      </w:r>
+      <w:r>
+        <w:rPr>
+          <w:rFonts w:ascii="Times New Roman" w:hAnsi="Times New Roman"/>
+        </w:rPr>
+        <w:t xml:space="preserve">The multiple imputation method </w:t>
+      </w:r>
+      <w:r>
+        <w:rPr>
+          <w:rFonts w:ascii="Times New Roman" w:hAnsi="Times New Roman"/>
+        </w:rPr>
+        <w:t xml:space="preserve">MCMC </w:t>
+      </w:r>
+      <w:r>
+        <w:rPr>
+          <w:rFonts w:ascii="Times New Roman" w:hAnsi="Times New Roman"/>
+        </w:rPr>
+        <w:t>greatly imp</w:t>
+      </w:r>
+      <w:r>
+        <w:rPr>
+          <w:rFonts w:ascii="Times New Roman" w:hAnsi="Times New Roman"/>
+        </w:rPr>
+        <w:t>roved</w:t>
+      </w:r>
+      <w:r>
+        <w:rPr>
+          <w:rFonts w:ascii="Times New Roman" w:hAnsi="Times New Roman"/>
+        </w:rPr>
+        <w:t xml:space="preserve"> the estimates </w:t>
+      </w:r>
+      <w:r>
+        <w:rPr>
+          <w:rFonts w:ascii="Times New Roman" w:hAnsi="Times New Roman"/>
+        </w:rPr>
+        <w:t xml:space="preserve">and also combining the normally distributed imputations gave us better results. </w:t>
+      </w:r>
+      <w:bookmarkStart w:id="0" w:name="_GoBack"/>
+      <w:bookmarkEnd w:id="0"/>
     </w:p>
     <w:p>
       <w:pPr>
@@ -6026,7 +5706,7 @@
         </w:rPr>
         <w:t xml:space="preserve">Allison P. (2012). Why You Probably Need More Imputations Than You Think. </w:t>
       </w:r>
-      <w:hyperlink r:id="rId23" w:history="1">
+      <w:hyperlink r:id="rId19" w:history="1">
         <w:r>
           <w:rPr>
             <w:rStyle w:val="Hyperlink"/>
@@ -6065,7 +5745,7 @@
           <w:szCs w:val="24"/>
         </w:rPr>
       </w:pPr>
-      <w:hyperlink r:id="rId24" w:history="1">
+      <w:hyperlink r:id="rId20" w:history="1">
         <w:r>
           <w:rPr>
             <w:rStyle w:val="Hyperlink"/>
@@ -6096,7 +5776,7 @@
           <w:szCs w:val="24"/>
         </w:rPr>
       </w:pPr>
-      <w:hyperlink r:id="rId25" w:history="1">
+      <w:hyperlink r:id="rId21" w:history="1">
         <w:r>
           <w:rPr>
             <w:rStyle w:val="Hyperlink"/>
@@ -6127,7 +5807,7 @@
           <w:szCs w:val="24"/>
         </w:rPr>
       </w:pPr>
-      <w:hyperlink r:id="rId26" w:history="1">
+      <w:hyperlink r:id="rId22" w:history="1">
         <w:r>
           <w:rPr>
             <w:rStyle w:val="Hyperlink"/>
@@ -6158,7 +5838,7 @@
           <w:szCs w:val="24"/>
         </w:rPr>
       </w:pPr>
-      <w:hyperlink r:id="rId27" w:history="1">
+      <w:hyperlink r:id="rId23" w:history="1">
         <w:r>
           <w:rPr>
             <w:rStyle w:val="Hyperlink"/>
@@ -6189,7 +5869,7 @@
           <w:szCs w:val="24"/>
         </w:rPr>
       </w:pPr>
-      <w:hyperlink r:id="rId28" w:history="1">
+      <w:hyperlink r:id="rId24" w:history="1">
         <w:r>
           <w:rPr>
             <w:rStyle w:val="Hyperlink"/>
@@ -6220,7 +5900,7 @@
           <w:szCs w:val="24"/>
         </w:rPr>
       </w:pPr>
-      <w:hyperlink r:id="rId29" w:history="1">
+      <w:hyperlink r:id="rId25" w:history="1">
         <w:r>
           <w:rPr>
             <w:rStyle w:val="Hyperlink"/>
@@ -6251,7 +5931,7 @@
           <w:szCs w:val="24"/>
         </w:rPr>
       </w:pPr>
-      <w:hyperlink r:id="rId30" w:history="1">
+      <w:hyperlink r:id="rId26" w:history="1">
         <w:r>
           <w:rPr>
             <w:rStyle w:val="Hyperlink"/>
@@ -6282,7 +5962,7 @@
           <w:szCs w:val="24"/>
         </w:rPr>
       </w:pPr>
-      <w:hyperlink r:id="rId31" w:history="1">
+      <w:hyperlink r:id="rId27" w:history="1">
         <w:r>
           <w:rPr>
             <w:rStyle w:val="Hyperlink"/>
@@ -7449,6 +7129,36 @@
       <w:szCs w:val="26"/>
     </w:rPr>
   </w:style>
+  <w:style w:type="paragraph" w:styleId="BalloonText">
+    <w:name w:val="Balloon Text"/>
+    <w:basedOn w:val="Normal"/>
+    <w:link w:val="BalloonTextChar"/>
+    <w:uiPriority w:val="99"/>
+    <w:semiHidden/>
+    <w:unhideWhenUsed/>
+    <w:rsid w:val="00012E10"/>
+    <w:pPr>
+      <w:spacing w:after="0" w:line="240" w:lineRule="auto"/>
+    </w:pPr>
+    <w:rPr>
+      <w:rFonts w:ascii="Lucida Grande" w:hAnsi="Lucida Grande" w:cs="Lucida Grande"/>
+      <w:sz w:val="18"/>
+      <w:szCs w:val="18"/>
+    </w:rPr>
+  </w:style>
+  <w:style w:type="character" w:customStyle="1" w:styleId="BalloonTextChar">
+    <w:name w:val="Balloon Text Char"/>
+    <w:basedOn w:val="DefaultParagraphFont"/>
+    <w:link w:val="BalloonText"/>
+    <w:uiPriority w:val="99"/>
+    <w:semiHidden/>
+    <w:rsid w:val="00012E10"/>
+    <w:rPr>
+      <w:rFonts w:ascii="Lucida Grande" w:hAnsi="Lucida Grande" w:cs="Lucida Grande"/>
+      <w:sz w:val="18"/>
+      <w:szCs w:val="18"/>
+    </w:rPr>
+  </w:style>
 </w:styles>
 </file>
 
@@ -7957,6 +7667,36 @@
       <w:szCs w:val="26"/>
     </w:rPr>
   </w:style>
+  <w:style w:type="paragraph" w:styleId="BalloonText">
+    <w:name w:val="Balloon Text"/>
+    <w:basedOn w:val="Normal"/>
+    <w:link w:val="BalloonTextChar"/>
+    <w:uiPriority w:val="99"/>
+    <w:semiHidden/>
+    <w:unhideWhenUsed/>
+    <w:rsid w:val="00012E10"/>
+    <w:pPr>
+      <w:spacing w:after="0" w:line="240" w:lineRule="auto"/>
+    </w:pPr>
+    <w:rPr>
+      <w:rFonts w:ascii="Lucida Grande" w:hAnsi="Lucida Grande" w:cs="Lucida Grande"/>
+      <w:sz w:val="18"/>
+      <w:szCs w:val="18"/>
+    </w:rPr>
+  </w:style>
+  <w:style w:type="character" w:customStyle="1" w:styleId="BalloonTextChar">
+    <w:name w:val="Balloon Text Char"/>
+    <w:basedOn w:val="DefaultParagraphFont"/>
+    <w:link w:val="BalloonText"/>
+    <w:uiPriority w:val="99"/>
+    <w:semiHidden/>
+    <w:rsid w:val="00012E10"/>
+    <w:rPr>
+      <w:rFonts w:ascii="Lucida Grande" w:hAnsi="Lucida Grande" w:cs="Lucida Grande"/>
+      <w:sz w:val="18"/>
+      <w:szCs w:val="18"/>
+    </w:rPr>
+  </w:style>
 </w:styles>
 </file>
 
@@ -8249,7 +7989,7 @@
   <a:extraClrSchemeLst/>
   <a:extLst>
     <a:ext uri="{05A4C25C-085E-4340-85A3-A5531E510DB2}">
-      <thm15:themeFamily xmlns="" xmlns:thm15="http://schemas.microsoft.com/office/thememl/2012/main" name="Office Theme" id="{62F939B6-93AF-4DB8-9C6B-D6C7DFDC589F}" vid="{4A3C46E8-61CC-4603-A589-7422A47A8E4A}"/>
+      <thm15:themeFamily xmlns:thm15="http://schemas.microsoft.com/office/thememl/2012/main" xmlns="" name="Office Theme" id="{62F939B6-93AF-4DB8-9C6B-D6C7DFDC589F}" vid="{4A3C46E8-61CC-4603-A589-7422A47A8E4A}"/>
     </a:ext>
   </a:extLst>
 </a:theme>
@@ -8260,7 +8000,7 @@
 </file>
 
 <file path=customXml/itemProps1.xml><?xml version="1.0" encoding="utf-8"?>
-<ds:datastoreItem xmlns:ds="http://schemas.openxmlformats.org/officeDocument/2006/customXml" ds:itemID="{5098379E-7E4E-484E-BBE6-56E8564FEED5}">
+<ds:datastoreItem xmlns:ds="http://schemas.openxmlformats.org/officeDocument/2006/customXml" ds:itemID="{D829EB66-ACF1-4D4A-BBDC-1555E8820675}">
   <ds:schemaRefs>
     <ds:schemaRef ds:uri="http://schemas.openxmlformats.org/officeDocument/2006/bibliography"/>
   </ds:schemaRefs>

</xml_diff>